<commit_message>
corrección Informe Sergio Barrero
</commit_message>
<xml_diff>
--- a/Informes IEEE Proyecto Corte I/Informe Proyecto Corte I Sergio Barrero.docx
+++ b/Informes IEEE Proyecto Corte I/Informe Proyecto Corte I Sergio Barrero.docx
@@ -562,8 +562,6 @@
           <w:szCs w:val="20"/>
         </w:rPr>
       </w:pPr>
-      <w:bookmarkStart w:id="0" w:name="_GoBack"/>
-      <w:bookmarkEnd w:id="0"/>
     </w:p>
     <w:p>
       <w:pPr>
@@ -1269,8 +1267,16 @@
         <w:rPr>
           <w:color w:val="auto"/>
         </w:rPr>
-        <w:t xml:space="preserve">“Show Statistics (el acceso rápido es oprimiendo la tecla 7)”, luego de seleccionarlas aparecerá en el lado izquierdo de la vista el total de vértices y polígonos del objeto modelado, para que </w:t>
-      </w:r>
+        <w:t>“Show Statistics (el acceso rápido es oprimiendo la tecla 7)”, luego de seleccionarlas aparecerá en el lado izquierdo de la vista el total de vértices y políg</w:t>
+      </w:r>
+      <w:r>
+        <w:rPr>
+          <w:color w:val="auto"/>
+        </w:rPr>
+        <w:t xml:space="preserve">onos del objeto modelado, para </w:t>
+      </w:r>
+      <w:bookmarkStart w:id="0" w:name="_GoBack"/>
+      <w:bookmarkEnd w:id="0"/>
       <w:r>
         <w:rPr>
           <w:color w:val="auto"/>

</xml_diff>